<commit_message>
work in progress per il manuale
</commit_message>
<xml_diff>
--- a/Documentazione tecnica.docx
+++ b/Documentazione tecnica.docx
@@ -31,13 +31,13 @@
       <w:pPr>
         <w:pStyle w:val="Titolo1"/>
         <w:rPr>
-          <w:rFonts w:asciiTheme="majorHAnsi" w:hAnsiTheme="majorHAnsi"/>
-          <w:lang w:val="it-IT"/>
-        </w:rPr>
-      </w:pPr>
-      <w:r>
-        <w:rPr>
-          <w:rFonts w:asciiTheme="majorHAnsi" w:hAnsiTheme="majorHAnsi"/>
+          <w:rFonts w:asciiTheme="minorHAnsi" w:hAnsiTheme="minorHAnsi" w:cstheme="minorHAnsi"/>
+          <w:lang w:val="it-IT"/>
+        </w:rPr>
+      </w:pPr>
+      <w:r>
+        <w:rPr>
+          <w:rFonts w:asciiTheme="minorHAnsi" w:hAnsiTheme="minorHAnsi" w:cstheme="minorHAnsi"/>
           <w:lang w:val="it-IT"/>
         </w:rPr>
         <w:t>Schema relazionale</w:t>
@@ -47,7 +47,7 @@
       <w:pPr>
         <w:pStyle w:val="Textbody"/>
         <w:rPr>
-          <w:rFonts w:asciiTheme="majorHAnsi" w:hAnsiTheme="majorHAnsi"/>
+          <w:rFonts w:asciiTheme="minorHAnsi" w:hAnsiTheme="minorHAnsi" w:cstheme="minorHAnsi"/>
           <w:b/>
           <w:bCs/>
           <w:lang w:val="it-IT"/>
@@ -55,7 +55,7 @@
       </w:pPr>
       <w:r>
         <w:rPr>
-          <w:rFonts w:asciiTheme="majorHAnsi" w:hAnsiTheme="majorHAnsi"/>
+          <w:rFonts w:asciiTheme="minorHAnsi" w:hAnsiTheme="minorHAnsi" w:cstheme="minorHAnsi"/>
           <w:b/>
           <w:bCs/>
           <w:lang w:val="it-IT"/>
@@ -67,14 +67,14 @@
       <w:pPr>
         <w:pStyle w:val="Textbody"/>
         <w:rPr>
-          <w:rFonts w:asciiTheme="majorHAnsi" w:hAnsiTheme="majorHAnsi"/>
-          <w:u w:val="single"/>
-          <w:lang w:val="it-IT"/>
-        </w:rPr>
-      </w:pPr>
-      <w:r>
-        <w:rPr>
-          <w:rFonts w:asciiTheme="majorHAnsi" w:hAnsiTheme="majorHAnsi"/>
+          <w:rFonts w:asciiTheme="minorHAnsi" w:hAnsiTheme="minorHAnsi" w:cstheme="minorHAnsi"/>
+          <w:u w:val="single"/>
+          <w:lang w:val="it-IT"/>
+        </w:rPr>
+      </w:pPr>
+      <w:r>
+        <w:rPr>
+          <w:rFonts w:asciiTheme="minorHAnsi" w:hAnsiTheme="minorHAnsi" w:cstheme="minorHAnsi"/>
           <w:u w:val="single"/>
           <w:lang w:val="it-IT"/>
         </w:rPr>
@@ -82,14 +82,14 @@
       </w:r>
       <w:r>
         <w:rPr>
-          <w:rFonts w:asciiTheme="majorHAnsi" w:hAnsiTheme="majorHAnsi"/>
+          <w:rFonts w:asciiTheme="minorHAnsi" w:hAnsiTheme="minorHAnsi" w:cstheme="minorHAnsi"/>
           <w:lang w:val="it-IT"/>
         </w:rPr>
         <w:t xml:space="preserve">, </w:t>
       </w:r>
       <w:r>
         <w:rPr>
-          <w:rFonts w:asciiTheme="majorHAnsi" w:hAnsiTheme="majorHAnsi"/>
+          <w:rFonts w:asciiTheme="minorHAnsi" w:hAnsiTheme="minorHAnsi" w:cstheme="minorHAnsi"/>
           <w:u w:val="single"/>
           <w:lang w:val="it-IT"/>
         </w:rPr>
@@ -97,14 +97,14 @@
       </w:r>
       <w:r>
         <w:rPr>
-          <w:rFonts w:asciiTheme="majorHAnsi" w:hAnsiTheme="majorHAnsi"/>
+          <w:rFonts w:asciiTheme="minorHAnsi" w:hAnsiTheme="minorHAnsi" w:cstheme="minorHAnsi"/>
           <w:lang w:val="it-IT"/>
         </w:rPr>
         <w:t>b</w:t>
       </w:r>
       <w:r>
         <w:rPr>
-          <w:rFonts w:asciiTheme="majorHAnsi" w:hAnsiTheme="majorHAnsi"/>
+          <w:rFonts w:asciiTheme="minorHAnsi" w:hAnsiTheme="minorHAnsi" w:cstheme="minorHAnsi"/>
           <w:u w:val="single"/>
           <w:lang w:val="it-IT"/>
         </w:rPr>
@@ -112,14 +112,14 @@
       </w:r>
       <w:r>
         <w:rPr>
-          <w:rFonts w:asciiTheme="majorHAnsi" w:hAnsiTheme="majorHAnsi"/>
+          <w:rFonts w:asciiTheme="minorHAnsi" w:hAnsiTheme="minorHAnsi" w:cstheme="minorHAnsi"/>
           <w:lang w:val="it-IT"/>
         </w:rPr>
         <w:t xml:space="preserve">n, </w:t>
       </w:r>
       <w:r>
         <w:rPr>
-          <w:rFonts w:asciiTheme="majorHAnsi" w:hAnsiTheme="majorHAnsi"/>
+          <w:rFonts w:asciiTheme="minorHAnsi" w:hAnsiTheme="minorHAnsi" w:cstheme="minorHAnsi"/>
           <w:u w:val="single"/>
           <w:lang w:val="it-IT"/>
         </w:rPr>
@@ -127,14 +127,14 @@
       </w:r>
       <w:r>
         <w:rPr>
-          <w:rFonts w:asciiTheme="majorHAnsi" w:hAnsiTheme="majorHAnsi"/>
+          <w:rFonts w:asciiTheme="minorHAnsi" w:hAnsiTheme="minorHAnsi" w:cstheme="minorHAnsi"/>
           <w:lang w:val="it-IT"/>
         </w:rPr>
         <w:t>a</w:t>
       </w:r>
       <w:r>
         <w:rPr>
-          <w:rFonts w:asciiTheme="majorHAnsi" w:hAnsiTheme="majorHAnsi"/>
+          <w:rFonts w:asciiTheme="minorHAnsi" w:hAnsiTheme="minorHAnsi" w:cstheme="minorHAnsi"/>
           <w:u w:val="single"/>
           <w:lang w:val="it-IT"/>
         </w:rPr>
@@ -142,7 +142,7 @@
       </w:r>
       <w:r>
         <w:rPr>
-          <w:rFonts w:asciiTheme="majorHAnsi" w:hAnsiTheme="majorHAnsi"/>
+          <w:rFonts w:asciiTheme="minorHAnsi" w:hAnsiTheme="minorHAnsi" w:cstheme="minorHAnsi"/>
           <w:lang w:val="it-IT"/>
         </w:rPr>
         <w:t xml:space="preserve">l, disponibilità, </w:t>
@@ -150,7 +150,7 @@
       <w:proofErr w:type="spellStart"/>
       <w:r>
         <w:rPr>
-          <w:rFonts w:asciiTheme="majorHAnsi" w:hAnsiTheme="majorHAnsi"/>
+          <w:rFonts w:asciiTheme="minorHAnsi" w:hAnsiTheme="minorHAnsi" w:cstheme="minorHAnsi"/>
           <w:lang w:val="it-IT"/>
         </w:rPr>
         <w:t>valore_iniziale</w:t>
@@ -158,7 +158,7 @@
       <w:proofErr w:type="spellEnd"/>
       <w:r>
         <w:rPr>
-          <w:rFonts w:asciiTheme="majorHAnsi" w:hAnsiTheme="majorHAnsi"/>
+          <w:rFonts w:asciiTheme="minorHAnsi" w:hAnsiTheme="minorHAnsi" w:cstheme="minorHAnsi"/>
           <w:lang w:val="it-IT"/>
         </w:rPr>
         <w:t xml:space="preserve">, </w:t>
@@ -166,7 +166,7 @@
       <w:proofErr w:type="spellStart"/>
       <w:r>
         <w:rPr>
-          <w:rFonts w:asciiTheme="majorHAnsi" w:hAnsiTheme="majorHAnsi"/>
+          <w:rFonts w:asciiTheme="minorHAnsi" w:hAnsiTheme="minorHAnsi" w:cstheme="minorHAnsi"/>
           <w:lang w:val="it-IT"/>
         </w:rPr>
         <w:t>data_inizio</w:t>
@@ -174,7 +174,7 @@
       <w:proofErr w:type="spellEnd"/>
       <w:r>
         <w:rPr>
-          <w:rFonts w:asciiTheme="majorHAnsi" w:hAnsiTheme="majorHAnsi"/>
+          <w:rFonts w:asciiTheme="minorHAnsi" w:hAnsiTheme="minorHAnsi" w:cstheme="minorHAnsi"/>
           <w:lang w:val="it-IT"/>
         </w:rPr>
         <w:t xml:space="preserve">, </w:t>
@@ -182,7 +182,7 @@
       <w:proofErr w:type="spellStart"/>
       <w:r>
         <w:rPr>
-          <w:rFonts w:asciiTheme="majorHAnsi" w:hAnsiTheme="majorHAnsi"/>
+          <w:rFonts w:asciiTheme="minorHAnsi" w:hAnsiTheme="minorHAnsi" w:cstheme="minorHAnsi"/>
           <w:lang w:val="it-IT"/>
         </w:rPr>
         <w:t>data_scadenza</w:t>
@@ -193,7 +193,7 @@
       <w:pPr>
         <w:pStyle w:val="Textbody"/>
         <w:rPr>
-          <w:rFonts w:asciiTheme="majorHAnsi" w:hAnsiTheme="majorHAnsi"/>
+          <w:rFonts w:asciiTheme="minorHAnsi" w:hAnsiTheme="minorHAnsi" w:cstheme="minorHAnsi"/>
           <w:b/>
           <w:bCs/>
           <w:u w:val="single"/>
@@ -202,7 +202,7 @@
       </w:pPr>
       <w:r>
         <w:rPr>
-          <w:rFonts w:asciiTheme="majorHAnsi" w:hAnsiTheme="majorHAnsi"/>
+          <w:rFonts w:asciiTheme="minorHAnsi" w:hAnsiTheme="minorHAnsi" w:cstheme="minorHAnsi"/>
           <w:b/>
           <w:bCs/>
           <w:lang w:val="it-IT"/>
@@ -214,14 +214,14 @@
       <w:pPr>
         <w:pStyle w:val="Textbody"/>
         <w:rPr>
-          <w:rFonts w:asciiTheme="majorHAnsi" w:hAnsiTheme="majorHAnsi"/>
-          <w:u w:val="single"/>
-          <w:lang w:val="it-IT"/>
-        </w:rPr>
-      </w:pPr>
-      <w:r>
-        <w:rPr>
-          <w:rFonts w:asciiTheme="majorHAnsi" w:hAnsiTheme="majorHAnsi"/>
+          <w:rFonts w:asciiTheme="minorHAnsi" w:hAnsiTheme="minorHAnsi" w:cstheme="minorHAnsi"/>
+          <w:u w:val="single"/>
+          <w:lang w:val="it-IT"/>
+        </w:rPr>
+      </w:pPr>
+      <w:r>
+        <w:rPr>
+          <w:rFonts w:asciiTheme="minorHAnsi" w:hAnsiTheme="minorHAnsi" w:cstheme="minorHAnsi"/>
           <w:u w:val="single"/>
           <w:lang w:val="it-IT"/>
         </w:rPr>
@@ -229,14 +229,14 @@
       </w:r>
       <w:r>
         <w:rPr>
-          <w:rFonts w:asciiTheme="majorHAnsi" w:hAnsiTheme="majorHAnsi"/>
+          <w:rFonts w:asciiTheme="minorHAnsi" w:hAnsiTheme="minorHAnsi" w:cstheme="minorHAnsi"/>
           <w:lang w:val="it-IT"/>
         </w:rPr>
         <w:t xml:space="preserve">, </w:t>
       </w:r>
       <w:r>
         <w:rPr>
-          <w:rFonts w:asciiTheme="majorHAnsi" w:hAnsiTheme="majorHAnsi"/>
+          <w:rFonts w:asciiTheme="minorHAnsi" w:hAnsiTheme="minorHAnsi" w:cstheme="minorHAnsi"/>
           <w:u w:val="single"/>
           <w:lang w:val="it-IT"/>
         </w:rPr>
@@ -244,7 +244,7 @@
       </w:r>
       <w:r>
         <w:rPr>
-          <w:rFonts w:asciiTheme="majorHAnsi" w:hAnsiTheme="majorHAnsi"/>
+          <w:rFonts w:asciiTheme="minorHAnsi" w:hAnsiTheme="minorHAnsi" w:cstheme="minorHAnsi"/>
           <w:lang w:val="it-IT"/>
         </w:rPr>
         <w:t xml:space="preserve">, </w:t>
@@ -252,7 +252,7 @@
       <w:proofErr w:type="spellStart"/>
       <w:r>
         <w:rPr>
-          <w:rFonts w:asciiTheme="majorHAnsi" w:hAnsiTheme="majorHAnsi"/>
+          <w:rFonts w:asciiTheme="minorHAnsi" w:hAnsiTheme="minorHAnsi" w:cstheme="minorHAnsi"/>
           <w:lang w:val="it-IT"/>
         </w:rPr>
         <w:t>nome_padre</w:t>
@@ -260,7 +260,7 @@
       <w:proofErr w:type="spellEnd"/>
       <w:r>
         <w:rPr>
-          <w:rFonts w:asciiTheme="majorHAnsi" w:hAnsiTheme="majorHAnsi"/>
+          <w:rFonts w:asciiTheme="minorHAnsi" w:hAnsiTheme="minorHAnsi" w:cstheme="minorHAnsi"/>
           <w:lang w:val="it-IT"/>
         </w:rPr>
         <w:t xml:space="preserve">, </w:t>
@@ -268,7 +268,7 @@
       <w:proofErr w:type="spellStart"/>
       <w:r>
         <w:rPr>
-          <w:rFonts w:asciiTheme="majorHAnsi" w:hAnsiTheme="majorHAnsi"/>
+          <w:rFonts w:asciiTheme="minorHAnsi" w:hAnsiTheme="minorHAnsi" w:cstheme="minorHAnsi"/>
           <w:lang w:val="it-IT"/>
         </w:rPr>
         <w:t>mail_padre</w:t>
@@ -276,7 +276,7 @@
       <w:proofErr w:type="spellEnd"/>
       <w:r>
         <w:rPr>
-          <w:rFonts w:asciiTheme="majorHAnsi" w:hAnsiTheme="majorHAnsi"/>
+          <w:rFonts w:asciiTheme="minorHAnsi" w:hAnsiTheme="minorHAnsi" w:cstheme="minorHAnsi"/>
           <w:lang w:val="it-IT"/>
         </w:rPr>
         <w:t>, tipo</w:t>
@@ -286,7 +286,7 @@
       <w:pPr>
         <w:pStyle w:val="Textbody"/>
         <w:rPr>
-          <w:rFonts w:asciiTheme="majorHAnsi" w:hAnsiTheme="majorHAnsi"/>
+          <w:rFonts w:asciiTheme="minorHAnsi" w:hAnsiTheme="minorHAnsi" w:cstheme="minorHAnsi"/>
           <w:b/>
           <w:bCs/>
           <w:u w:val="single"/>
@@ -296,7 +296,7 @@
       <w:proofErr w:type="spellStart"/>
       <w:r>
         <w:rPr>
-          <w:rFonts w:asciiTheme="majorHAnsi" w:hAnsiTheme="majorHAnsi"/>
+          <w:rFonts w:asciiTheme="minorHAnsi" w:hAnsiTheme="minorHAnsi" w:cstheme="minorHAnsi"/>
           <w:b/>
           <w:bCs/>
           <w:lang w:val="it-IT"/>
@@ -306,7 +306,7 @@
       <w:proofErr w:type="spellEnd"/>
       <w:r>
         <w:rPr>
-          <w:rFonts w:asciiTheme="majorHAnsi" w:hAnsiTheme="majorHAnsi"/>
+          <w:rFonts w:asciiTheme="minorHAnsi" w:hAnsiTheme="minorHAnsi" w:cstheme="minorHAnsi"/>
           <w:b/>
           <w:bCs/>
           <w:lang w:val="it-IT"/>
@@ -318,7 +318,7 @@
       <w:pPr>
         <w:pStyle w:val="Textbody"/>
         <w:rPr>
-          <w:rFonts w:asciiTheme="majorHAnsi" w:hAnsiTheme="majorHAnsi"/>
+          <w:rFonts w:asciiTheme="minorHAnsi" w:hAnsiTheme="minorHAnsi" w:cstheme="minorHAnsi"/>
           <w:b/>
           <w:bCs/>
           <w:u w:val="single"/>
@@ -327,7 +327,7 @@
       </w:pPr>
       <w:r>
         <w:rPr>
-          <w:rFonts w:asciiTheme="majorHAnsi" w:hAnsiTheme="majorHAnsi"/>
+          <w:rFonts w:asciiTheme="minorHAnsi" w:hAnsiTheme="minorHAnsi" w:cstheme="minorHAnsi"/>
           <w:u w:val="single"/>
           <w:lang w:val="it-IT"/>
         </w:rPr>
@@ -335,14 +335,14 @@
       </w:r>
       <w:r>
         <w:rPr>
-          <w:rFonts w:asciiTheme="majorHAnsi" w:hAnsiTheme="majorHAnsi"/>
+          <w:rFonts w:asciiTheme="minorHAnsi" w:hAnsiTheme="minorHAnsi" w:cstheme="minorHAnsi"/>
           <w:lang w:val="it-IT"/>
         </w:rPr>
         <w:t xml:space="preserve">, </w:t>
       </w:r>
       <w:r>
         <w:rPr>
-          <w:rFonts w:asciiTheme="majorHAnsi" w:hAnsiTheme="majorHAnsi"/>
+          <w:rFonts w:asciiTheme="minorHAnsi" w:hAnsiTheme="minorHAnsi" w:cstheme="minorHAnsi"/>
           <w:u w:val="single"/>
           <w:lang w:val="it-IT"/>
         </w:rPr>
@@ -350,14 +350,14 @@
       </w:r>
       <w:r>
         <w:rPr>
-          <w:rFonts w:asciiTheme="majorHAnsi" w:hAnsiTheme="majorHAnsi"/>
+          <w:rFonts w:asciiTheme="minorHAnsi" w:hAnsiTheme="minorHAnsi" w:cstheme="minorHAnsi"/>
           <w:lang w:val="it-IT"/>
         </w:rPr>
         <w:t xml:space="preserve">, </w:t>
       </w:r>
       <w:r>
         <w:rPr>
-          <w:rFonts w:asciiTheme="majorHAnsi" w:hAnsiTheme="majorHAnsi"/>
+          <w:rFonts w:asciiTheme="minorHAnsi" w:hAnsiTheme="minorHAnsi" w:cstheme="minorHAnsi"/>
           <w:u w:val="single"/>
           <w:lang w:val="it-IT"/>
         </w:rPr>
@@ -368,7 +368,7 @@
       <w:pPr>
         <w:pStyle w:val="Textbody"/>
         <w:rPr>
-          <w:rFonts w:asciiTheme="majorHAnsi" w:hAnsiTheme="majorHAnsi"/>
+          <w:rFonts w:asciiTheme="minorHAnsi" w:hAnsiTheme="minorHAnsi" w:cstheme="minorHAnsi"/>
           <w:b/>
           <w:bCs/>
           <w:u w:val="single"/>
@@ -377,7 +377,7 @@
       </w:pPr>
       <w:r>
         <w:rPr>
-          <w:rFonts w:asciiTheme="majorHAnsi" w:hAnsiTheme="majorHAnsi"/>
+          <w:rFonts w:asciiTheme="minorHAnsi" w:hAnsiTheme="minorHAnsi" w:cstheme="minorHAnsi"/>
           <w:b/>
           <w:bCs/>
           <w:lang w:val="it-IT"/>
@@ -389,7 +389,7 @@
       <w:pPr>
         <w:pStyle w:val="Textbody"/>
         <w:rPr>
-          <w:rFonts w:asciiTheme="majorHAnsi" w:hAnsiTheme="majorHAnsi"/>
+          <w:rFonts w:asciiTheme="minorHAnsi" w:hAnsiTheme="minorHAnsi" w:cstheme="minorHAnsi"/>
           <w:b/>
           <w:bCs/>
           <w:u w:val="single"/>
@@ -398,7 +398,7 @@
       </w:pPr>
       <w:r>
         <w:rPr>
-          <w:rFonts w:asciiTheme="majorHAnsi" w:hAnsiTheme="majorHAnsi"/>
+          <w:rFonts w:asciiTheme="minorHAnsi" w:hAnsiTheme="minorHAnsi" w:cstheme="minorHAnsi"/>
           <w:u w:val="single"/>
           <w:lang w:val="it-IT"/>
         </w:rPr>
@@ -406,14 +406,14 @@
       </w:r>
       <w:r>
         <w:rPr>
-          <w:rFonts w:asciiTheme="majorHAnsi" w:hAnsiTheme="majorHAnsi"/>
+          <w:rFonts w:asciiTheme="minorHAnsi" w:hAnsiTheme="minorHAnsi" w:cstheme="minorHAnsi"/>
           <w:lang w:val="it-IT"/>
         </w:rPr>
         <w:t xml:space="preserve">, </w:t>
       </w:r>
       <w:r>
         <w:rPr>
-          <w:rFonts w:asciiTheme="majorHAnsi" w:hAnsiTheme="majorHAnsi"/>
+          <w:rFonts w:asciiTheme="minorHAnsi" w:hAnsiTheme="minorHAnsi" w:cstheme="minorHAnsi"/>
           <w:u w:val="single"/>
           <w:lang w:val="it-IT"/>
         </w:rPr>
@@ -421,14 +421,14 @@
       </w:r>
       <w:r>
         <w:rPr>
-          <w:rFonts w:asciiTheme="majorHAnsi" w:hAnsiTheme="majorHAnsi"/>
+          <w:rFonts w:asciiTheme="minorHAnsi" w:hAnsiTheme="minorHAnsi" w:cstheme="minorHAnsi"/>
           <w:lang w:val="it-IT"/>
         </w:rPr>
         <w:t>a</w:t>
       </w:r>
       <w:r>
         <w:rPr>
-          <w:rFonts w:asciiTheme="majorHAnsi" w:hAnsiTheme="majorHAnsi"/>
+          <w:rFonts w:asciiTheme="minorHAnsi" w:hAnsiTheme="minorHAnsi" w:cstheme="minorHAnsi"/>
           <w:u w:val="single"/>
           <w:lang w:val="it-IT"/>
         </w:rPr>
@@ -436,7 +436,7 @@
       </w:r>
       <w:r>
         <w:rPr>
-          <w:rFonts w:asciiTheme="majorHAnsi" w:hAnsiTheme="majorHAnsi"/>
+          <w:rFonts w:asciiTheme="minorHAnsi" w:hAnsiTheme="minorHAnsi" w:cstheme="minorHAnsi"/>
           <w:lang w:val="it-IT"/>
         </w:rPr>
         <w:t>l, tipologia, ammontare</w:t>
@@ -446,7 +446,7 @@
       <w:pPr>
         <w:pStyle w:val="Textbody"/>
         <w:rPr>
-          <w:rFonts w:asciiTheme="majorHAnsi" w:hAnsiTheme="majorHAnsi"/>
+          <w:rFonts w:asciiTheme="minorHAnsi" w:hAnsiTheme="minorHAnsi" w:cstheme="minorHAnsi"/>
           <w:b/>
           <w:bCs/>
           <w:u w:val="single"/>
@@ -455,7 +455,7 @@
       </w:pPr>
       <w:r>
         <w:rPr>
-          <w:rFonts w:asciiTheme="majorHAnsi" w:hAnsiTheme="majorHAnsi"/>
+          <w:rFonts w:asciiTheme="minorHAnsi" w:hAnsiTheme="minorHAnsi" w:cstheme="minorHAnsi"/>
           <w:b/>
           <w:bCs/>
           <w:lang w:val="it-IT"/>
@@ -467,14 +467,14 @@
       <w:pPr>
         <w:pStyle w:val="Textbody"/>
         <w:rPr>
-          <w:rFonts w:asciiTheme="majorHAnsi" w:hAnsiTheme="majorHAnsi"/>
-          <w:u w:val="single"/>
-          <w:lang w:val="it-IT"/>
-        </w:rPr>
-      </w:pPr>
-      <w:r>
-        <w:rPr>
-          <w:rFonts w:asciiTheme="majorHAnsi" w:hAnsiTheme="majorHAnsi"/>
+          <w:rFonts w:asciiTheme="minorHAnsi" w:hAnsiTheme="minorHAnsi" w:cstheme="minorHAnsi"/>
+          <w:u w:val="single"/>
+          <w:lang w:val="it-IT"/>
+        </w:rPr>
+      </w:pPr>
+      <w:r>
+        <w:rPr>
+          <w:rFonts w:asciiTheme="minorHAnsi" w:hAnsiTheme="minorHAnsi" w:cstheme="minorHAnsi"/>
           <w:u w:val="single"/>
           <w:lang w:val="it-IT"/>
         </w:rPr>
@@ -482,7 +482,7 @@
       </w:r>
       <w:r>
         <w:rPr>
-          <w:rFonts w:asciiTheme="majorHAnsi" w:hAnsiTheme="majorHAnsi"/>
+          <w:rFonts w:asciiTheme="minorHAnsi" w:hAnsiTheme="minorHAnsi" w:cstheme="minorHAnsi"/>
           <w:lang w:val="it-IT"/>
         </w:rPr>
         <w:t xml:space="preserve">, </w:t>
@@ -490,7 +490,7 @@
       <w:proofErr w:type="spellStart"/>
       <w:r>
         <w:rPr>
-          <w:rFonts w:asciiTheme="majorHAnsi" w:hAnsiTheme="majorHAnsi"/>
+          <w:rFonts w:asciiTheme="minorHAnsi" w:hAnsiTheme="minorHAnsi" w:cstheme="minorHAnsi"/>
           <w:lang w:val="it-IT"/>
         </w:rPr>
         <w:t>deposito_riferimento</w:t>
@@ -498,7 +498,7 @@
       <w:proofErr w:type="spellEnd"/>
       <w:r>
         <w:rPr>
-          <w:rFonts w:asciiTheme="majorHAnsi" w:hAnsiTheme="majorHAnsi"/>
+          <w:rFonts w:asciiTheme="minorHAnsi" w:hAnsiTheme="minorHAnsi" w:cstheme="minorHAnsi"/>
           <w:lang w:val="it-IT"/>
         </w:rPr>
         <w:t xml:space="preserve">, </w:t>
@@ -506,7 +506,7 @@
       <w:proofErr w:type="spellStart"/>
       <w:r>
         <w:rPr>
-          <w:rFonts w:asciiTheme="majorHAnsi" w:hAnsiTheme="majorHAnsi"/>
+          <w:rFonts w:asciiTheme="minorHAnsi" w:hAnsiTheme="minorHAnsi" w:cstheme="minorHAnsi"/>
           <w:lang w:val="it-IT"/>
         </w:rPr>
         <w:t>tetto_max</w:t>
@@ -517,7 +517,7 @@
       <w:pPr>
         <w:pStyle w:val="Textbody"/>
         <w:rPr>
-          <w:rFonts w:asciiTheme="majorHAnsi" w:hAnsiTheme="majorHAnsi"/>
+          <w:rFonts w:asciiTheme="minorHAnsi" w:hAnsiTheme="minorHAnsi" w:cstheme="minorHAnsi"/>
           <w:b/>
           <w:bCs/>
           <w:u w:val="single"/>
@@ -526,7 +526,7 @@
       </w:pPr>
       <w:r>
         <w:rPr>
-          <w:rFonts w:asciiTheme="majorHAnsi" w:hAnsiTheme="majorHAnsi"/>
+          <w:rFonts w:asciiTheme="minorHAnsi" w:hAnsiTheme="minorHAnsi" w:cstheme="minorHAnsi"/>
           <w:b/>
           <w:bCs/>
           <w:lang w:val="it-IT"/>
@@ -538,14 +538,14 @@
       <w:pPr>
         <w:pStyle w:val="Textbody"/>
         <w:rPr>
-          <w:rFonts w:asciiTheme="majorHAnsi" w:hAnsiTheme="majorHAnsi"/>
-          <w:u w:val="single"/>
-          <w:lang w:val="it-IT"/>
-        </w:rPr>
-      </w:pPr>
-      <w:r>
-        <w:rPr>
-          <w:rFonts w:asciiTheme="majorHAnsi" w:hAnsiTheme="majorHAnsi"/>
+          <w:rFonts w:asciiTheme="minorHAnsi" w:hAnsiTheme="minorHAnsi" w:cstheme="minorHAnsi"/>
+          <w:u w:val="single"/>
+          <w:lang w:val="it-IT"/>
+        </w:rPr>
+      </w:pPr>
+      <w:r>
+        <w:rPr>
+          <w:rFonts w:asciiTheme="minorHAnsi" w:hAnsiTheme="minorHAnsi" w:cstheme="minorHAnsi"/>
           <w:u w:val="single"/>
           <w:lang w:val="it-IT"/>
         </w:rPr>
@@ -553,7 +553,7 @@
       </w:r>
       <w:r>
         <w:rPr>
-          <w:rFonts w:asciiTheme="majorHAnsi" w:hAnsiTheme="majorHAnsi"/>
+          <w:rFonts w:asciiTheme="minorHAnsi" w:hAnsiTheme="minorHAnsi" w:cstheme="minorHAnsi"/>
           <w:lang w:val="it-IT"/>
         </w:rPr>
         <w:t xml:space="preserve">, </w:t>
@@ -561,7 +561,7 @@
       <w:proofErr w:type="spellStart"/>
       <w:r>
         <w:rPr>
-          <w:rFonts w:asciiTheme="majorHAnsi" w:hAnsiTheme="majorHAnsi"/>
+          <w:rFonts w:asciiTheme="minorHAnsi" w:hAnsiTheme="minorHAnsi" w:cstheme="minorHAnsi"/>
           <w:u w:val="single"/>
           <w:lang w:val="it-IT"/>
         </w:rPr>
@@ -570,7 +570,7 @@
       <w:proofErr w:type="spellEnd"/>
       <w:r>
         <w:rPr>
-          <w:rFonts w:asciiTheme="majorHAnsi" w:hAnsiTheme="majorHAnsi"/>
+          <w:rFonts w:asciiTheme="minorHAnsi" w:hAnsiTheme="minorHAnsi" w:cstheme="minorHAnsi"/>
           <w:lang w:val="it-IT"/>
         </w:rPr>
         <w:t xml:space="preserve">, mail, nome, </w:t>
@@ -578,7 +578,7 @@
       <w:proofErr w:type="spellStart"/>
       <w:r>
         <w:rPr>
-          <w:rFonts w:asciiTheme="majorHAnsi" w:hAnsiTheme="majorHAnsi"/>
+          <w:rFonts w:asciiTheme="minorHAnsi" w:hAnsiTheme="minorHAnsi" w:cstheme="minorHAnsi"/>
           <w:lang w:val="it-IT"/>
         </w:rPr>
         <w:t>type</w:t>
@@ -586,7 +586,7 @@
       <w:proofErr w:type="spellEnd"/>
       <w:r>
         <w:rPr>
-          <w:rFonts w:asciiTheme="majorHAnsi" w:hAnsiTheme="majorHAnsi"/>
+          <w:rFonts w:asciiTheme="minorHAnsi" w:hAnsiTheme="minorHAnsi" w:cstheme="minorHAnsi"/>
           <w:lang w:val="it-IT"/>
         </w:rPr>
         <w:t>, descrizione</w:t>
@@ -596,7 +596,7 @@
       <w:pPr>
         <w:pStyle w:val="Textbody"/>
         <w:rPr>
-          <w:rFonts w:asciiTheme="majorHAnsi" w:hAnsiTheme="majorHAnsi"/>
+          <w:rFonts w:asciiTheme="minorHAnsi" w:hAnsiTheme="minorHAnsi" w:cstheme="minorHAnsi"/>
           <w:b/>
           <w:bCs/>
           <w:u w:val="single"/>
@@ -606,7 +606,7 @@
       <w:proofErr w:type="spellStart"/>
       <w:r>
         <w:rPr>
-          <w:rFonts w:asciiTheme="majorHAnsi" w:hAnsiTheme="majorHAnsi"/>
+          <w:rFonts w:asciiTheme="minorHAnsi" w:hAnsiTheme="minorHAnsi" w:cstheme="minorHAnsi"/>
           <w:b/>
           <w:bCs/>
           <w:lang w:val="it-IT"/>
@@ -616,7 +616,7 @@
       <w:proofErr w:type="spellEnd"/>
       <w:r>
         <w:rPr>
-          <w:rFonts w:asciiTheme="majorHAnsi" w:hAnsiTheme="majorHAnsi"/>
+          <w:rFonts w:asciiTheme="minorHAnsi" w:hAnsiTheme="minorHAnsi" w:cstheme="minorHAnsi"/>
           <w:b/>
           <w:bCs/>
           <w:lang w:val="it-IT"/>
@@ -628,7 +628,7 @@
       <w:pPr>
         <w:pStyle w:val="Textbody"/>
         <w:rPr>
-          <w:rFonts w:asciiTheme="majorHAnsi" w:hAnsiTheme="majorHAnsi"/>
+          <w:rFonts w:asciiTheme="minorHAnsi" w:hAnsiTheme="minorHAnsi" w:cstheme="minorHAnsi"/>
           <w:b/>
           <w:bCs/>
           <w:u w:val="single"/>
@@ -637,7 +637,7 @@
       </w:pPr>
       <w:r>
         <w:rPr>
-          <w:rFonts w:asciiTheme="majorHAnsi" w:hAnsiTheme="majorHAnsi"/>
+          <w:rFonts w:asciiTheme="minorHAnsi" w:hAnsiTheme="minorHAnsi" w:cstheme="minorHAnsi"/>
           <w:u w:val="single"/>
           <w:lang w:val="it-IT"/>
         </w:rPr>
@@ -645,7 +645,7 @@
       </w:r>
       <w:r>
         <w:rPr>
-          <w:rFonts w:asciiTheme="majorHAnsi" w:hAnsiTheme="majorHAnsi"/>
+          <w:rFonts w:asciiTheme="minorHAnsi" w:hAnsiTheme="minorHAnsi" w:cstheme="minorHAnsi"/>
           <w:lang w:val="it-IT"/>
         </w:rPr>
         <w:t xml:space="preserve">, </w:t>
@@ -653,7 +653,7 @@
       <w:proofErr w:type="spellStart"/>
       <w:r>
         <w:rPr>
-          <w:rFonts w:asciiTheme="majorHAnsi" w:hAnsiTheme="majorHAnsi"/>
+          <w:rFonts w:asciiTheme="minorHAnsi" w:hAnsiTheme="minorHAnsi" w:cstheme="minorHAnsi"/>
           <w:u w:val="single"/>
           <w:lang w:val="it-IT"/>
         </w:rPr>
@@ -662,7 +662,7 @@
       <w:proofErr w:type="spellEnd"/>
       <w:r>
         <w:rPr>
-          <w:rFonts w:asciiTheme="majorHAnsi" w:hAnsiTheme="majorHAnsi"/>
+          <w:rFonts w:asciiTheme="minorHAnsi" w:hAnsiTheme="minorHAnsi" w:cstheme="minorHAnsi"/>
           <w:lang w:val="it-IT"/>
         </w:rPr>
         <w:t xml:space="preserve">, </w:t>
@@ -670,17 +670,10 @@
       <w:proofErr w:type="spellStart"/>
       <w:r>
         <w:rPr>
-          <w:rFonts w:asciiTheme="majorHAnsi" w:hAnsiTheme="majorHAnsi"/>
-          <w:lang w:val="it-IT"/>
-        </w:rPr>
-        <w:t>data_opera</w:t>
-      </w:r>
-      <w:r>
-        <w:rPr>
-          <w:rFonts w:asciiTheme="majorHAnsi" w:hAnsiTheme="majorHAnsi"/>
-          <w:lang w:val="it-IT"/>
-        </w:rPr>
-        <w:t>tiva</w:t>
+          <w:rFonts w:asciiTheme="minorHAnsi" w:hAnsiTheme="minorHAnsi" w:cstheme="minorHAnsi"/>
+          <w:lang w:val="it-IT"/>
+        </w:rPr>
+        <w:t>data_operativa</w:t>
       </w:r>
       <w:proofErr w:type="spellEnd"/>
     </w:p>
@@ -688,13 +681,13 @@
       <w:pPr>
         <w:pStyle w:val="Titolo1"/>
         <w:rPr>
-          <w:rFonts w:asciiTheme="majorHAnsi" w:hAnsiTheme="majorHAnsi"/>
-          <w:lang w:val="it-IT"/>
-        </w:rPr>
-      </w:pPr>
-      <w:r>
-        <w:rPr>
-          <w:rFonts w:asciiTheme="majorHAnsi" w:hAnsiTheme="majorHAnsi"/>
+          <w:rFonts w:asciiTheme="minorHAnsi" w:hAnsiTheme="minorHAnsi" w:cstheme="minorHAnsi"/>
+          <w:lang w:val="it-IT"/>
+        </w:rPr>
+      </w:pPr>
+      <w:r>
+        <w:rPr>
+          <w:rFonts w:asciiTheme="minorHAnsi" w:hAnsiTheme="minorHAnsi" w:cstheme="minorHAnsi"/>
           <w:lang w:val="it-IT"/>
         </w:rPr>
         <w:t>Dotazione software</w:t>
@@ -708,13 +701,13 @@
           <w:numId w:val="1"/>
         </w:numPr>
         <w:rPr>
-          <w:rFonts w:asciiTheme="majorHAnsi" w:hAnsiTheme="majorHAnsi"/>
-          <w:lang w:val="it-IT"/>
-        </w:rPr>
-      </w:pPr>
-      <w:r>
-        <w:rPr>
-          <w:rFonts w:asciiTheme="majorHAnsi" w:hAnsiTheme="majorHAnsi"/>
+          <w:rFonts w:asciiTheme="minorHAnsi" w:hAnsiTheme="minorHAnsi" w:cstheme="minorHAnsi"/>
+          <w:lang w:val="it-IT"/>
+        </w:rPr>
+      </w:pPr>
+      <w:r>
+        <w:rPr>
+          <w:rFonts w:asciiTheme="minorHAnsi" w:hAnsiTheme="minorHAnsi" w:cstheme="minorHAnsi"/>
           <w:lang w:val="it-IT"/>
         </w:rPr>
         <w:t xml:space="preserve">Pacchetto </w:t>
@@ -722,7 +715,7 @@
       <w:proofErr w:type="spellStart"/>
       <w:r>
         <w:rPr>
-          <w:rFonts w:asciiTheme="majorHAnsi" w:hAnsiTheme="majorHAnsi"/>
+          <w:rFonts w:asciiTheme="minorHAnsi" w:hAnsiTheme="minorHAnsi" w:cstheme="minorHAnsi"/>
           <w:lang w:val="it-IT"/>
         </w:rPr>
         <w:t>preconfigurato</w:t>
@@ -730,7 +723,7 @@
       <w:proofErr w:type="spellEnd"/>
       <w:r>
         <w:rPr>
-          <w:rFonts w:asciiTheme="majorHAnsi" w:hAnsiTheme="majorHAnsi"/>
+          <w:rFonts w:asciiTheme="minorHAnsi" w:hAnsiTheme="minorHAnsi" w:cstheme="minorHAnsi"/>
           <w:lang w:val="it-IT"/>
         </w:rPr>
         <w:t xml:space="preserve"> </w:t>
@@ -738,7 +731,7 @@
       <w:proofErr w:type="spellStart"/>
       <w:r>
         <w:rPr>
-          <w:rFonts w:asciiTheme="majorHAnsi" w:hAnsiTheme="majorHAnsi"/>
+          <w:rFonts w:asciiTheme="minorHAnsi" w:hAnsiTheme="minorHAnsi" w:cstheme="minorHAnsi"/>
           <w:lang w:val="it-IT"/>
         </w:rPr>
         <w:t>Postgres</w:t>
@@ -746,7 +739,7 @@
       <w:proofErr w:type="spellEnd"/>
       <w:r>
         <w:rPr>
-          <w:rFonts w:asciiTheme="majorHAnsi" w:hAnsiTheme="majorHAnsi"/>
+          <w:rFonts w:asciiTheme="minorHAnsi" w:hAnsiTheme="minorHAnsi" w:cstheme="minorHAnsi"/>
           <w:lang w:val="it-IT"/>
         </w:rPr>
         <w:t xml:space="preserve"> </w:t>
@@ -754,7 +747,7 @@
       <w:proofErr w:type="spellStart"/>
       <w:r>
         <w:rPr>
-          <w:rFonts w:asciiTheme="majorHAnsi" w:hAnsiTheme="majorHAnsi"/>
+          <w:rFonts w:asciiTheme="minorHAnsi" w:hAnsiTheme="minorHAnsi" w:cstheme="minorHAnsi"/>
           <w:lang w:val="it-IT"/>
         </w:rPr>
         <w:t>dbms</w:t>
@@ -762,7 +755,7 @@
       <w:proofErr w:type="spellEnd"/>
       <w:r>
         <w:rPr>
-          <w:rFonts w:asciiTheme="majorHAnsi" w:hAnsiTheme="majorHAnsi"/>
+          <w:rFonts w:asciiTheme="minorHAnsi" w:hAnsiTheme="minorHAnsi" w:cstheme="minorHAnsi"/>
           <w:lang w:val="it-IT"/>
         </w:rPr>
         <w:t>/</w:t>
@@ -770,7 +763,7 @@
       <w:proofErr w:type="spellStart"/>
       <w:r>
         <w:rPr>
-          <w:rFonts w:asciiTheme="majorHAnsi" w:hAnsiTheme="majorHAnsi"/>
+          <w:rFonts w:asciiTheme="minorHAnsi" w:hAnsiTheme="minorHAnsi" w:cstheme="minorHAnsi"/>
           <w:lang w:val="it-IT"/>
         </w:rPr>
         <w:t>php</w:t>
@@ -778,7 +771,7 @@
       <w:proofErr w:type="spellEnd"/>
       <w:r>
         <w:rPr>
-          <w:rFonts w:asciiTheme="majorHAnsi" w:hAnsiTheme="majorHAnsi"/>
+          <w:rFonts w:asciiTheme="minorHAnsi" w:hAnsiTheme="minorHAnsi" w:cstheme="minorHAnsi"/>
           <w:lang w:val="it-IT"/>
         </w:rPr>
         <w:t xml:space="preserve"> </w:t>
@@ -786,7 +779,7 @@
       <w:proofErr w:type="spellStart"/>
       <w:r>
         <w:rPr>
-          <w:rFonts w:asciiTheme="majorHAnsi" w:hAnsiTheme="majorHAnsi"/>
+          <w:rFonts w:asciiTheme="minorHAnsi" w:hAnsiTheme="minorHAnsi" w:cstheme="minorHAnsi"/>
           <w:lang w:val="it-IT"/>
         </w:rPr>
         <w:t>etc</w:t>
@@ -801,14 +794,14 @@
           <w:numId w:val="1"/>
         </w:numPr>
         <w:rPr>
-          <w:rFonts w:asciiTheme="majorHAnsi" w:hAnsiTheme="majorHAnsi"/>
-          <w:lang w:val="it-IT"/>
-        </w:rPr>
-      </w:pPr>
-      <w:proofErr w:type="spellStart"/>
-      <w:r>
-        <w:rPr>
-          <w:rFonts w:asciiTheme="majorHAnsi" w:hAnsiTheme="majorHAnsi"/>
+          <w:rFonts w:asciiTheme="minorHAnsi" w:hAnsiTheme="minorHAnsi" w:cstheme="minorHAnsi"/>
+          <w:lang w:val="it-IT"/>
+        </w:rPr>
+      </w:pPr>
+      <w:proofErr w:type="spellStart"/>
+      <w:r>
+        <w:rPr>
+          <w:rFonts w:asciiTheme="minorHAnsi" w:hAnsiTheme="minorHAnsi" w:cstheme="minorHAnsi"/>
           <w:lang w:val="it-IT"/>
         </w:rPr>
         <w:t>pgAdmin</w:t>
@@ -823,14 +816,14 @@
           <w:numId w:val="1"/>
         </w:numPr>
         <w:rPr>
-          <w:rFonts w:asciiTheme="majorHAnsi" w:hAnsiTheme="majorHAnsi"/>
-          <w:lang w:val="it-IT"/>
-        </w:rPr>
-      </w:pPr>
-      <w:proofErr w:type="spellStart"/>
-      <w:r>
-        <w:rPr>
-          <w:rFonts w:asciiTheme="majorHAnsi" w:hAnsiTheme="majorHAnsi"/>
+          <w:rFonts w:asciiTheme="minorHAnsi" w:hAnsiTheme="minorHAnsi" w:cstheme="minorHAnsi"/>
+          <w:lang w:val="it-IT"/>
+        </w:rPr>
+      </w:pPr>
+      <w:proofErr w:type="spellStart"/>
+      <w:r>
+        <w:rPr>
+          <w:rFonts w:asciiTheme="minorHAnsi" w:hAnsiTheme="minorHAnsi" w:cstheme="minorHAnsi"/>
           <w:lang w:val="it-IT"/>
         </w:rPr>
         <w:t>pgAgent</w:t>
@@ -845,14 +838,14 @@
           <w:numId w:val="1"/>
         </w:numPr>
         <w:rPr>
-          <w:rFonts w:asciiTheme="majorHAnsi" w:hAnsiTheme="majorHAnsi"/>
-          <w:lang w:val="it-IT"/>
-        </w:rPr>
-      </w:pPr>
-      <w:proofErr w:type="spellStart"/>
-      <w:r>
-        <w:rPr>
-          <w:rFonts w:asciiTheme="majorHAnsi" w:hAnsiTheme="majorHAnsi"/>
+          <w:rFonts w:asciiTheme="minorHAnsi" w:hAnsiTheme="minorHAnsi" w:cstheme="minorHAnsi"/>
+          <w:lang w:val="it-IT"/>
+        </w:rPr>
+      </w:pPr>
+      <w:proofErr w:type="spellStart"/>
+      <w:r>
+        <w:rPr>
+          <w:rFonts w:asciiTheme="minorHAnsi" w:hAnsiTheme="minorHAnsi" w:cstheme="minorHAnsi"/>
           <w:lang w:val="it-IT"/>
         </w:rPr>
         <w:t>phpGraphLib</w:t>
@@ -863,13 +856,13 @@
       <w:pPr>
         <w:pStyle w:val="Textbody"/>
         <w:rPr>
-          <w:rFonts w:asciiTheme="majorHAnsi" w:hAnsiTheme="majorHAnsi"/>
-          <w:lang w:val="it-IT"/>
-        </w:rPr>
-      </w:pPr>
-      <w:r>
-        <w:rPr>
-          <w:rFonts w:asciiTheme="majorHAnsi" w:hAnsiTheme="majorHAnsi"/>
+          <w:rFonts w:asciiTheme="minorHAnsi" w:hAnsiTheme="minorHAnsi" w:cstheme="minorHAnsi"/>
+          <w:lang w:val="it-IT"/>
+        </w:rPr>
+      </w:pPr>
+      <w:r>
+        <w:rPr>
+          <w:rFonts w:asciiTheme="minorHAnsi" w:hAnsiTheme="minorHAnsi" w:cstheme="minorHAnsi"/>
           <w:lang w:val="it-IT"/>
         </w:rPr>
         <w:t xml:space="preserve"> </w:t>
@@ -879,13 +872,13 @@
       <w:pPr>
         <w:pStyle w:val="Textbody"/>
         <w:rPr>
-          <w:rFonts w:asciiTheme="majorHAnsi" w:hAnsiTheme="majorHAnsi"/>
-          <w:lang w:val="it-IT"/>
-        </w:rPr>
-      </w:pPr>
-      <w:r>
-        <w:rPr>
-          <w:rFonts w:asciiTheme="majorHAnsi" w:hAnsiTheme="majorHAnsi"/>
+          <w:rFonts w:asciiTheme="minorHAnsi" w:hAnsiTheme="minorHAnsi" w:cstheme="minorHAnsi"/>
+          <w:lang w:val="it-IT"/>
+        </w:rPr>
+      </w:pPr>
+      <w:r>
+        <w:rPr>
+          <w:rFonts w:asciiTheme="minorHAnsi" w:hAnsiTheme="minorHAnsi" w:cstheme="minorHAnsi"/>
           <w:lang w:val="it-IT"/>
         </w:rPr>
         <w:t xml:space="preserve">1. Necessario per ospitare la base di dati con schema relativo al progetto e lo schema </w:t>
@@ -893,7 +886,7 @@
       <w:proofErr w:type="spellStart"/>
       <w:r>
         <w:rPr>
-          <w:rFonts w:asciiTheme="majorHAnsi" w:hAnsiTheme="majorHAnsi"/>
+          <w:rFonts w:asciiTheme="minorHAnsi" w:hAnsiTheme="minorHAnsi" w:cstheme="minorHAnsi"/>
           <w:lang w:val="it-IT"/>
         </w:rPr>
         <w:t>pgagent</w:t>
@@ -901,7 +894,7 @@
       <w:proofErr w:type="spellEnd"/>
       <w:r>
         <w:rPr>
-          <w:rFonts w:asciiTheme="majorHAnsi" w:hAnsiTheme="majorHAnsi"/>
+          <w:rFonts w:asciiTheme="minorHAnsi" w:hAnsiTheme="minorHAnsi" w:cstheme="minorHAnsi"/>
           <w:lang w:val="it-IT"/>
         </w:rPr>
         <w:t xml:space="preserve">, indispensabile per la corretta realizzazione dei </w:t>
@@ -909,7 +902,7 @@
       <w:proofErr w:type="spellStart"/>
       <w:r>
         <w:rPr>
-          <w:rFonts w:asciiTheme="majorHAnsi" w:hAnsiTheme="majorHAnsi"/>
+          <w:rFonts w:asciiTheme="minorHAnsi" w:hAnsiTheme="minorHAnsi" w:cstheme="minorHAnsi"/>
           <w:lang w:val="it-IT"/>
         </w:rPr>
         <w:t>jobs</w:t>
@@ -917,7 +910,7 @@
       <w:proofErr w:type="spellEnd"/>
       <w:r>
         <w:rPr>
-          <w:rFonts w:asciiTheme="majorHAnsi" w:hAnsiTheme="majorHAnsi"/>
+          <w:rFonts w:asciiTheme="minorHAnsi" w:hAnsiTheme="minorHAnsi" w:cstheme="minorHAnsi"/>
           <w:lang w:val="it-IT"/>
         </w:rPr>
         <w:t>.</w:t>
@@ -927,28 +920,21 @@
       <w:pPr>
         <w:pStyle w:val="Textbody"/>
         <w:rPr>
-          <w:rFonts w:asciiTheme="majorHAnsi" w:hAnsiTheme="majorHAnsi"/>
-          <w:lang w:val="it-IT"/>
-        </w:rPr>
-      </w:pPr>
-      <w:r>
-        <w:rPr>
-          <w:rFonts w:asciiTheme="majorHAnsi" w:hAnsiTheme="majorHAnsi"/>
-          <w:lang w:val="it-IT"/>
-        </w:rPr>
-        <w:t xml:space="preserve">2. </w:t>
-      </w:r>
-      <w:r>
-        <w:rPr>
-          <w:rFonts w:asciiTheme="majorHAnsi" w:hAnsiTheme="majorHAnsi"/>
-          <w:lang w:val="it-IT"/>
-        </w:rPr>
-        <w:t xml:space="preserve">Strumento di controllo dotato di interfaccia grafica, necessario per l'utilizzo di </w:t>
-      </w:r>
-      <w:proofErr w:type="spellStart"/>
-      <w:r>
-        <w:rPr>
-          <w:rFonts w:asciiTheme="majorHAnsi" w:hAnsiTheme="majorHAnsi"/>
+          <w:rFonts w:asciiTheme="minorHAnsi" w:hAnsiTheme="minorHAnsi" w:cstheme="minorHAnsi"/>
+          <w:lang w:val="it-IT"/>
+        </w:rPr>
+      </w:pPr>
+      <w:r>
+        <w:rPr>
+          <w:rFonts w:asciiTheme="minorHAnsi" w:hAnsiTheme="minorHAnsi" w:cstheme="minorHAnsi"/>
+          <w:lang w:val="it-IT"/>
+        </w:rPr>
+        <w:t xml:space="preserve">2. Strumento di controllo dotato di interfaccia grafica, necessario per l'utilizzo di </w:t>
+      </w:r>
+      <w:proofErr w:type="spellStart"/>
+      <w:r>
+        <w:rPr>
+          <w:rFonts w:asciiTheme="minorHAnsi" w:hAnsiTheme="minorHAnsi" w:cstheme="minorHAnsi"/>
           <w:lang w:val="it-IT"/>
         </w:rPr>
         <w:t>pgAgent</w:t>
@@ -956,7 +942,7 @@
       <w:proofErr w:type="spellEnd"/>
       <w:r>
         <w:rPr>
-          <w:rFonts w:asciiTheme="majorHAnsi" w:hAnsiTheme="majorHAnsi"/>
+          <w:rFonts w:asciiTheme="minorHAnsi" w:hAnsiTheme="minorHAnsi" w:cstheme="minorHAnsi"/>
           <w:lang w:val="it-IT"/>
         </w:rPr>
         <w:t>.</w:t>
@@ -966,13 +952,13 @@
       <w:pPr>
         <w:pStyle w:val="Textbody"/>
         <w:rPr>
-          <w:rFonts w:asciiTheme="majorHAnsi" w:hAnsiTheme="majorHAnsi"/>
-          <w:lang w:val="it-IT"/>
-        </w:rPr>
-      </w:pPr>
-      <w:r>
-        <w:rPr>
-          <w:rFonts w:asciiTheme="majorHAnsi" w:hAnsiTheme="majorHAnsi"/>
+          <w:rFonts w:asciiTheme="minorHAnsi" w:hAnsiTheme="minorHAnsi" w:cstheme="minorHAnsi"/>
+          <w:lang w:val="it-IT"/>
+        </w:rPr>
+      </w:pPr>
+      <w:r>
+        <w:rPr>
+          <w:rFonts w:asciiTheme="minorHAnsi" w:hAnsiTheme="minorHAnsi" w:cstheme="minorHAnsi"/>
           <w:lang w:val="it-IT"/>
         </w:rPr>
         <w:t xml:space="preserve">3. Utility per implementazione dei </w:t>
@@ -980,7 +966,7 @@
       <w:proofErr w:type="spellStart"/>
       <w:r>
         <w:rPr>
-          <w:rFonts w:asciiTheme="majorHAnsi" w:hAnsiTheme="majorHAnsi"/>
+          <w:rFonts w:asciiTheme="minorHAnsi" w:hAnsiTheme="minorHAnsi" w:cstheme="minorHAnsi"/>
           <w:lang w:val="it-IT"/>
         </w:rPr>
         <w:t>jobs</w:t>
@@ -988,7 +974,7 @@
       <w:proofErr w:type="spellEnd"/>
       <w:r>
         <w:rPr>
-          <w:rFonts w:asciiTheme="majorHAnsi" w:hAnsiTheme="majorHAnsi"/>
+          <w:rFonts w:asciiTheme="minorHAnsi" w:hAnsiTheme="minorHAnsi" w:cstheme="minorHAnsi"/>
           <w:lang w:val="it-IT"/>
         </w:rPr>
         <w:t xml:space="preserve"> per le operazioni che necessitano di trigger periodici e temporali.</w:t>
@@ -998,36 +984,29 @@
       <w:pPr>
         <w:pStyle w:val="Textbody"/>
         <w:rPr>
-          <w:rFonts w:asciiTheme="majorHAnsi" w:hAnsiTheme="majorHAnsi"/>
-          <w:lang w:val="it-IT"/>
-        </w:rPr>
-      </w:pPr>
-      <w:r>
-        <w:rPr>
-          <w:rFonts w:asciiTheme="majorHAnsi" w:hAnsiTheme="majorHAnsi"/>
-          <w:lang w:val="it-IT"/>
-        </w:rPr>
-        <w:t>4. Libreria utile per l'implementazione di grafici all'i</w:t>
-      </w:r>
-      <w:r>
-        <w:rPr>
-          <w:rFonts w:asciiTheme="majorHAnsi" w:hAnsiTheme="majorHAnsi"/>
-          <w:lang w:val="it-IT"/>
-        </w:rPr>
-        <w:t>nterno di pagine web.</w:t>
-      </w:r>
-    </w:p>
-    <w:p>
-      <w:pPr>
-        <w:pStyle w:val="Textbody"/>
-        <w:rPr>
-          <w:rFonts w:asciiTheme="majorHAnsi" w:hAnsiTheme="majorHAnsi"/>
-          <w:lang w:val="it-IT"/>
-        </w:rPr>
-      </w:pPr>
-      <w:r>
-        <w:rPr>
-          <w:rFonts w:asciiTheme="majorHAnsi" w:hAnsiTheme="majorHAnsi"/>
+          <w:rFonts w:asciiTheme="minorHAnsi" w:hAnsiTheme="minorHAnsi" w:cstheme="minorHAnsi"/>
+          <w:lang w:val="it-IT"/>
+        </w:rPr>
+      </w:pPr>
+      <w:r>
+        <w:rPr>
+          <w:rFonts w:asciiTheme="minorHAnsi" w:hAnsiTheme="minorHAnsi" w:cstheme="minorHAnsi"/>
+          <w:lang w:val="it-IT"/>
+        </w:rPr>
+        <w:t>4. Libreria utile per l'implementazione di grafici all'interno di pagine web.</w:t>
+      </w:r>
+    </w:p>
+    <w:p>
+      <w:pPr>
+        <w:pStyle w:val="Textbody"/>
+        <w:rPr>
+          <w:rFonts w:asciiTheme="minorHAnsi" w:hAnsiTheme="minorHAnsi" w:cstheme="minorHAnsi"/>
+          <w:lang w:val="it-IT"/>
+        </w:rPr>
+      </w:pPr>
+      <w:r>
+        <w:rPr>
+          <w:rFonts w:asciiTheme="minorHAnsi" w:hAnsiTheme="minorHAnsi" w:cstheme="minorHAnsi"/>
           <w:lang w:val="it-IT"/>
         </w:rPr>
         <w:lastRenderedPageBreak/>
@@ -1042,14 +1021,14 @@
           <w:numId w:val="2"/>
         </w:numPr>
         <w:rPr>
-          <w:rFonts w:asciiTheme="majorHAnsi" w:hAnsiTheme="majorHAnsi"/>
-          <w:lang w:val="it-IT"/>
-        </w:rPr>
-      </w:pPr>
-      <w:proofErr w:type="spellStart"/>
-      <w:r>
-        <w:rPr>
-          <w:rFonts w:asciiTheme="majorHAnsi" w:hAnsiTheme="majorHAnsi"/>
+          <w:rFonts w:asciiTheme="minorHAnsi" w:hAnsiTheme="minorHAnsi" w:cstheme="minorHAnsi"/>
+          <w:lang w:val="it-IT"/>
+        </w:rPr>
+      </w:pPr>
+      <w:proofErr w:type="spellStart"/>
+      <w:r>
+        <w:rPr>
+          <w:rFonts w:asciiTheme="minorHAnsi" w:hAnsiTheme="minorHAnsi" w:cstheme="minorHAnsi"/>
           <w:lang w:val="it-IT"/>
         </w:rPr>
         <w:t>plpgsql</w:t>
@@ -1057,7 +1036,7 @@
       <w:proofErr w:type="spellEnd"/>
       <w:r>
         <w:rPr>
-          <w:rFonts w:asciiTheme="majorHAnsi" w:hAnsiTheme="majorHAnsi"/>
+          <w:rFonts w:asciiTheme="minorHAnsi" w:hAnsiTheme="minorHAnsi" w:cstheme="minorHAnsi"/>
           <w:lang w:val="it-IT"/>
         </w:rPr>
         <w:t xml:space="preserve"> per le funzioni realizzate internamente alla base di dati .</w:t>
@@ -1071,14 +1050,14 @@
           <w:numId w:val="2"/>
         </w:numPr>
         <w:rPr>
-          <w:rFonts w:asciiTheme="majorHAnsi" w:hAnsiTheme="majorHAnsi"/>
-          <w:lang w:val="it-IT"/>
-        </w:rPr>
-      </w:pPr>
-      <w:proofErr w:type="spellStart"/>
-      <w:r>
-        <w:rPr>
-          <w:rFonts w:asciiTheme="majorHAnsi" w:hAnsiTheme="majorHAnsi"/>
+          <w:rFonts w:asciiTheme="minorHAnsi" w:hAnsiTheme="minorHAnsi" w:cstheme="minorHAnsi"/>
+          <w:lang w:val="it-IT"/>
+        </w:rPr>
+      </w:pPr>
+      <w:proofErr w:type="spellStart"/>
+      <w:r>
+        <w:rPr>
+          <w:rFonts w:asciiTheme="minorHAnsi" w:hAnsiTheme="minorHAnsi" w:cstheme="minorHAnsi"/>
           <w:lang w:val="it-IT"/>
         </w:rPr>
         <w:t>Php</w:t>
@@ -1086,7 +1065,7 @@
       <w:proofErr w:type="spellEnd"/>
       <w:r>
         <w:rPr>
-          <w:rFonts w:asciiTheme="majorHAnsi" w:hAnsiTheme="majorHAnsi"/>
+          <w:rFonts w:asciiTheme="minorHAnsi" w:hAnsiTheme="minorHAnsi" w:cstheme="minorHAnsi"/>
           <w:lang w:val="it-IT"/>
         </w:rPr>
         <w:t xml:space="preserve"> per le funzioni per l'implementazione </w:t>
@@ -1094,7 +1073,7 @@
       <w:proofErr w:type="spellStart"/>
       <w:r>
         <w:rPr>
-          <w:rFonts w:asciiTheme="majorHAnsi" w:hAnsiTheme="majorHAnsi"/>
+          <w:rFonts w:asciiTheme="minorHAnsi" w:hAnsiTheme="minorHAnsi" w:cstheme="minorHAnsi"/>
           <w:lang w:val="it-IT"/>
         </w:rPr>
         <w:t>dnell'interfaccia</w:t>
@@ -1102,7 +1081,7 @@
       <w:proofErr w:type="spellEnd"/>
       <w:r>
         <w:rPr>
-          <w:rFonts w:asciiTheme="majorHAnsi" w:hAnsiTheme="majorHAnsi"/>
+          <w:rFonts w:asciiTheme="minorHAnsi" w:hAnsiTheme="minorHAnsi" w:cstheme="minorHAnsi"/>
           <w:lang w:val="it-IT"/>
         </w:rPr>
         <w:t xml:space="preserve"> web e la </w:t>
@@ -1110,7 +1089,7 @@
       <w:proofErr w:type="spellStart"/>
       <w:r>
         <w:rPr>
-          <w:rFonts w:asciiTheme="majorHAnsi" w:hAnsiTheme="majorHAnsi"/>
+          <w:rFonts w:asciiTheme="minorHAnsi" w:hAnsiTheme="minorHAnsi" w:cstheme="minorHAnsi"/>
           <w:lang w:val="it-IT"/>
         </w:rPr>
         <w:t>comuicazione</w:t>
@@ -1118,7 +1097,7 @@
       <w:proofErr w:type="spellEnd"/>
       <w:r>
         <w:rPr>
-          <w:rFonts w:asciiTheme="majorHAnsi" w:hAnsiTheme="majorHAnsi"/>
+          <w:rFonts w:asciiTheme="minorHAnsi" w:hAnsiTheme="minorHAnsi" w:cstheme="minorHAnsi"/>
           <w:lang w:val="it-IT"/>
         </w:rPr>
         <w:t xml:space="preserve"> con la base di dati.</w:t>
@@ -1132,30 +1111,23 @@
           <w:numId w:val="2"/>
         </w:numPr>
         <w:rPr>
-          <w:rFonts w:asciiTheme="majorHAnsi" w:hAnsiTheme="majorHAnsi"/>
-          <w:lang w:val="it-IT"/>
-        </w:rPr>
-      </w:pPr>
-      <w:r>
-        <w:rPr>
-          <w:rFonts w:asciiTheme="majorHAnsi" w:hAnsiTheme="majorHAnsi"/>
-          <w:lang w:val="it-IT"/>
-        </w:rPr>
-        <w:t>Html per l'impaginazione delle co</w:t>
-      </w:r>
-      <w:r>
-        <w:rPr>
-          <w:rFonts w:asciiTheme="majorHAnsi" w:hAnsiTheme="majorHAnsi"/>
-          <w:lang w:val="it-IT"/>
-        </w:rPr>
-        <w:t>ntenuti web.</w:t>
-      </w:r>
-    </w:p>
-    <w:p>
-      <w:pPr>
-        <w:pStyle w:val="Textbody"/>
-        <w:rPr>
-          <w:rFonts w:asciiTheme="majorHAnsi" w:hAnsiTheme="majorHAnsi"/>
+          <w:rFonts w:asciiTheme="minorHAnsi" w:hAnsiTheme="minorHAnsi" w:cstheme="minorHAnsi"/>
+          <w:lang w:val="it-IT"/>
+        </w:rPr>
+      </w:pPr>
+      <w:r>
+        <w:rPr>
+          <w:rFonts w:asciiTheme="minorHAnsi" w:hAnsiTheme="minorHAnsi" w:cstheme="minorHAnsi"/>
+          <w:lang w:val="it-IT"/>
+        </w:rPr>
+        <w:t>Html per l'impaginazione delle contenuti web.</w:t>
+      </w:r>
+    </w:p>
+    <w:p>
+      <w:pPr>
+        <w:pStyle w:val="Textbody"/>
+        <w:rPr>
+          <w:rFonts w:asciiTheme="minorHAnsi" w:hAnsiTheme="minorHAnsi" w:cstheme="minorHAnsi"/>
           <w:b/>
           <w:sz w:val="28"/>
           <w:szCs w:val="28"/>
@@ -1164,7 +1136,7 @@
       </w:pPr>
       <w:r>
         <w:rPr>
-          <w:rFonts w:asciiTheme="majorHAnsi" w:hAnsiTheme="majorHAnsi"/>
+          <w:rFonts w:asciiTheme="minorHAnsi" w:hAnsiTheme="minorHAnsi" w:cstheme="minorHAnsi"/>
           <w:b/>
           <w:sz w:val="28"/>
           <w:szCs w:val="28"/>
@@ -1177,14 +1149,14 @@
       <w:pPr>
         <w:pStyle w:val="Textbody"/>
         <w:rPr>
-          <w:rFonts w:asciiTheme="majorHAnsi" w:hAnsiTheme="majorHAnsi"/>
-          <w:b/>
-          <w:lang w:val="it-IT"/>
-        </w:rPr>
-      </w:pPr>
-      <w:r>
-        <w:rPr>
-          <w:rFonts w:asciiTheme="majorHAnsi" w:hAnsiTheme="majorHAnsi"/>
+          <w:rFonts w:asciiTheme="minorHAnsi" w:hAnsiTheme="minorHAnsi" w:cstheme="minorHAnsi"/>
+          <w:b/>
+          <w:lang w:val="it-IT"/>
+        </w:rPr>
+      </w:pPr>
+      <w:r>
+        <w:rPr>
+          <w:rFonts w:asciiTheme="minorHAnsi" w:hAnsiTheme="minorHAnsi" w:cstheme="minorHAnsi"/>
           <w:b/>
           <w:lang w:val="it-IT"/>
         </w:rPr>
@@ -1195,69 +1167,20 @@
       <w:pPr>
         <w:pStyle w:val="Textbody"/>
         <w:rPr>
-          <w:rFonts w:asciiTheme="majorHAnsi" w:hAnsiTheme="majorHAnsi"/>
-          <w:lang w:val="it-IT"/>
-        </w:rPr>
-      </w:pPr>
-      <w:r>
-        <w:rPr>
-          <w:rFonts w:asciiTheme="majorHAnsi" w:hAnsiTheme="majorHAnsi"/>
-          <w:lang w:val="it-IT"/>
-        </w:rPr>
-        <w:t>Un conto rappresenta un deposito economico caratterizzato da un proprio bilancio in costante</w:t>
-      </w:r>
-      <w:r>
-        <w:rPr>
-          <w:rFonts w:asciiTheme="majorHAnsi" w:hAnsiTheme="majorHAnsi"/>
-          <w:lang w:val="it-IT"/>
-        </w:rPr>
-        <w:t xml:space="preserve"> </w:t>
-      </w:r>
-      <w:r>
-        <w:rPr>
-          <w:rFonts w:asciiTheme="majorHAnsi" w:hAnsiTheme="majorHAnsi"/>
-          <w:lang w:val="it-IT"/>
-        </w:rPr>
-        <w:t>aggiornamento rispetto alle entrate e uscite che interessano il conto. Un utente pu</w:t>
-      </w:r>
-      <w:r>
-        <w:rPr>
-          <w:rFonts w:asciiTheme="majorHAnsi" w:hAnsiTheme="majorHAnsi"/>
-          <w:lang w:val="it-IT"/>
-        </w:rPr>
-        <w:t>ò</w:t>
-      </w:r>
-      <w:r>
-        <w:rPr>
-          <w:rFonts w:asciiTheme="majorHAnsi" w:hAnsiTheme="majorHAnsi"/>
-          <w:lang w:val="it-IT"/>
-        </w:rPr>
-        <w:t xml:space="preserve"> creare liberamente il numero di conti che preferisce. In </w:t>
-      </w:r>
-      <w:r>
-        <w:rPr>
-          <w:rFonts w:asciiTheme="majorHAnsi" w:hAnsiTheme="majorHAnsi"/>
-          <w:lang w:val="it-IT"/>
-        </w:rPr>
-        <w:t>fase di creazione, occorre specificare</w:t>
-      </w:r>
-      <w:r>
-        <w:rPr>
-          <w:rFonts w:asciiTheme="majorHAnsi" w:hAnsiTheme="majorHAnsi"/>
-          <w:lang w:val="it-IT"/>
-        </w:rPr>
-        <w:t xml:space="preserve"> un ammontare</w:t>
-      </w:r>
-      <w:r>
-        <w:rPr>
-          <w:rFonts w:asciiTheme="majorHAnsi" w:hAnsiTheme="majorHAnsi"/>
-          <w:lang w:val="it-IT"/>
-        </w:rPr>
-        <w:t xml:space="preserve"> iniziale e la tipologia del conto. I conti si dividono in due tipologie: conti di deposito e conti di credito. I conti di deposito rappresentano conti in cui le entrate e le spese hanno effetto immediato sul bilancio del conto. Ne sono esempi i conti creati per rappresentare la disponibilità in contanti e i conti bancari . I conti di credito sono conti in cui le uscite sono contabilizzate su un conto di deposito a scadenze fissate</w:t>
-      </w:r>
-      <w:r>
-        <w:rPr>
-          <w:rFonts w:asciiTheme="majorHAnsi" w:hAnsiTheme="majorHAnsi"/>
+          <w:rFonts w:asciiTheme="minorHAnsi" w:hAnsiTheme="minorHAnsi" w:cstheme="minorHAnsi"/>
+          <w:lang w:val="it-IT"/>
+        </w:rPr>
+      </w:pPr>
+      <w:r>
+        <w:rPr>
+          <w:rFonts w:asciiTheme="minorHAnsi" w:hAnsiTheme="minorHAnsi" w:cstheme="minorHAnsi"/>
+          <w:lang w:val="it-IT"/>
+        </w:rPr>
+        <w:t>Un conto rappresenta un deposito economico caratterizzato da un proprio bilancio in costante aggiornamento rispetto alle entrate e uscite che interessano il conto. Un utente può creare liberamente il numero di conti che preferisce. In fase di creazione, occorre specificare un ammontare iniziale e la tipologia del conto. I conti si dividono in due tipologie: conti di deposito e conti di credito. I conti di deposito rappresentano conti in cui le entrate e le spese hanno effetto immediato sul bilancio del conto. Ne sono esempi i conti creati per rappresentare la disponibilità in contanti e i conti bancari . I conti di credito sono conti in cui le uscite sono contabilizzate su un conto di deposito a scadenze fissate</w:t>
+      </w:r>
+      <w:r>
+        <w:rPr>
+          <w:rFonts w:asciiTheme="minorHAnsi" w:hAnsiTheme="minorHAnsi" w:cstheme="minorHAnsi"/>
           <w:lang w:val="it-IT"/>
         </w:rPr>
         <w:t xml:space="preserve"> nel tempo. Un esempio di conto di credito è un conto creato per rappresentare una carta di credito, il cui ammontare in termini di spesa viene scalato da un conto corrente all’inizio di ogni mese. Pertanto , ogni conto di credito deve necessariamente essere associato a un conto di deposito , dal quale vengono dedotte le spese al momento della scadenza dei crediti. Le entrate sui conti di credito rappresentano il tetto massimo di credito e vengono rinnovate automaticamente al saldo dei crediti.</w:t>
@@ -1267,13 +1190,13 @@
       <w:pPr>
         <w:pStyle w:val="Textbody"/>
         <w:rPr>
-          <w:rFonts w:asciiTheme="majorHAnsi" w:hAnsiTheme="majorHAnsi"/>
-          <w:lang w:val="it-IT"/>
-        </w:rPr>
-      </w:pPr>
-      <w:r>
-        <w:rPr>
-          <w:rFonts w:asciiTheme="majorHAnsi" w:hAnsiTheme="majorHAnsi"/>
+          <w:rFonts w:asciiTheme="minorHAnsi" w:hAnsiTheme="minorHAnsi" w:cstheme="minorHAnsi"/>
+          <w:lang w:val="it-IT"/>
+        </w:rPr>
+      </w:pPr>
+      <w:r>
+        <w:rPr>
+          <w:rFonts w:asciiTheme="minorHAnsi" w:hAnsiTheme="minorHAnsi" w:cstheme="minorHAnsi"/>
           <w:b/>
           <w:lang w:val="it-IT"/>
         </w:rPr>
@@ -1284,13 +1207,13 @@
       <w:pPr>
         <w:pStyle w:val="Textbody"/>
         <w:rPr>
-          <w:rFonts w:asciiTheme="majorHAnsi" w:hAnsiTheme="majorHAnsi"/>
-          <w:lang w:val="it-IT"/>
-        </w:rPr>
-      </w:pPr>
-      <w:r>
-        <w:rPr>
-          <w:rFonts w:asciiTheme="majorHAnsi" w:hAnsiTheme="majorHAnsi"/>
+          <w:rFonts w:asciiTheme="minorHAnsi" w:hAnsiTheme="minorHAnsi" w:cstheme="minorHAnsi"/>
+          <w:lang w:val="it-IT"/>
+        </w:rPr>
+      </w:pPr>
+      <w:r>
+        <w:rPr>
+          <w:rFonts w:asciiTheme="minorHAnsi" w:hAnsiTheme="minorHAnsi" w:cstheme="minorHAnsi"/>
           <w:lang w:val="it-IT"/>
         </w:rPr>
         <w:t>Spese e entrate costituiscono una transazione economica associata necessariamente a un conto. Sono caratterizzate da una data , una categoria di spesa/entrata , una descrizione  e l’entità economica della transazione. Ogni utente può inoltre modificare le categorie di spesa/entrata previste aggiungendone di nuove o aggiungendo a una categoria esistente una nuova sotto-categoria.</w:t>
@@ -1300,14 +1223,14 @@
       <w:pPr>
         <w:pStyle w:val="Textbody"/>
         <w:rPr>
-          <w:rFonts w:asciiTheme="majorHAnsi" w:hAnsiTheme="majorHAnsi"/>
-          <w:b/>
-          <w:lang w:val="it-IT"/>
-        </w:rPr>
-      </w:pPr>
-      <w:r>
-        <w:rPr>
-          <w:rFonts w:asciiTheme="majorHAnsi" w:hAnsiTheme="majorHAnsi"/>
+          <w:rFonts w:asciiTheme="minorHAnsi" w:hAnsiTheme="minorHAnsi" w:cstheme="minorHAnsi"/>
+          <w:b/>
+          <w:lang w:val="it-IT"/>
+        </w:rPr>
+      </w:pPr>
+      <w:r>
+        <w:rPr>
+          <w:rFonts w:asciiTheme="minorHAnsi" w:hAnsiTheme="minorHAnsi" w:cstheme="minorHAnsi"/>
           <w:b/>
           <w:lang w:val="it-IT"/>
         </w:rPr>
@@ -1318,13 +1241,13 @@
       <w:pPr>
         <w:pStyle w:val="Textbody"/>
         <w:rPr>
-          <w:rFonts w:asciiTheme="majorHAnsi" w:hAnsiTheme="majorHAnsi"/>
-          <w:lang w:val="it-IT"/>
-        </w:rPr>
-      </w:pPr>
-      <w:r>
-        <w:rPr>
-          <w:rFonts w:asciiTheme="majorHAnsi" w:hAnsiTheme="majorHAnsi"/>
+          <w:rFonts w:asciiTheme="minorHAnsi" w:hAnsiTheme="minorHAnsi" w:cstheme="minorHAnsi"/>
+          <w:lang w:val="it-IT"/>
+        </w:rPr>
+      </w:pPr>
+      <w:r>
+        <w:rPr>
+          <w:rFonts w:asciiTheme="minorHAnsi" w:hAnsiTheme="minorHAnsi" w:cstheme="minorHAnsi"/>
           <w:lang w:val="it-IT"/>
         </w:rPr>
         <w:t>Un bilancio rappresenta una statistica relativa a uno o più conti o bilanci. Attraverso i rapporti deve essere possibile: avere un saldo per periodo di ogni conto/bilancio. Confrontare, in un periodo di tempo scelto dall’utente , diversi bilanci. Avere una rappresentazione della percentuale di spesa in ogni categoria in un periodo arbitrariamente scelto dall’utente. Avere statistiche generali , che considerino cioè tutti i conti, circa ad esempio la quantità media di spesa, le categorie in cui si registrano le maggiori spese , le principali categorie di entrata. In generale, ogni rapporto va inteso come una particolare vista della base di dati che consenta di estrarre i dati necessari alla composizione del rapporto desiderato e effettui le necessarie aggregazioni.</w:t>
@@ -1334,24 +1257,24 @@
       <w:pPr>
         <w:pStyle w:val="Textbody"/>
         <w:rPr>
-          <w:rFonts w:asciiTheme="majorHAnsi" w:hAnsiTheme="majorHAnsi"/>
-          <w:b/>
-          <w:lang w:val="it-IT"/>
-        </w:rPr>
-      </w:pPr>
-    </w:p>
-    <w:p>
-      <w:pPr>
-        <w:pStyle w:val="Textbody"/>
-        <w:rPr>
-          <w:rFonts w:asciiTheme="majorHAnsi" w:hAnsiTheme="majorHAnsi"/>
-          <w:b/>
-          <w:lang w:val="it-IT"/>
-        </w:rPr>
-      </w:pPr>
-      <w:r>
-        <w:rPr>
-          <w:rFonts w:asciiTheme="majorHAnsi" w:hAnsiTheme="majorHAnsi"/>
+          <w:rFonts w:asciiTheme="minorHAnsi" w:hAnsiTheme="minorHAnsi" w:cstheme="minorHAnsi"/>
+          <w:b/>
+          <w:lang w:val="it-IT"/>
+        </w:rPr>
+      </w:pPr>
+    </w:p>
+    <w:p>
+      <w:pPr>
+        <w:pStyle w:val="Textbody"/>
+        <w:rPr>
+          <w:rFonts w:asciiTheme="minorHAnsi" w:hAnsiTheme="minorHAnsi" w:cstheme="minorHAnsi"/>
+          <w:b/>
+          <w:lang w:val="it-IT"/>
+        </w:rPr>
+      </w:pPr>
+      <w:r>
+        <w:rPr>
+          <w:rFonts w:asciiTheme="minorHAnsi" w:hAnsiTheme="minorHAnsi" w:cstheme="minorHAnsi"/>
           <w:b/>
           <w:lang w:val="it-IT"/>
         </w:rPr>
@@ -1363,71 +1286,64 @@
       <w:pPr>
         <w:pStyle w:val="Textbody"/>
         <w:rPr>
-          <w:rFonts w:asciiTheme="majorHAnsi" w:hAnsiTheme="majorHAnsi"/>
-          <w:lang w:val="it-IT"/>
-        </w:rPr>
-      </w:pPr>
-      <w:r>
-        <w:rPr>
-          <w:rFonts w:asciiTheme="majorHAnsi" w:hAnsiTheme="majorHAnsi"/>
+          <w:rFonts w:asciiTheme="minorHAnsi" w:hAnsiTheme="minorHAnsi" w:cstheme="minorHAnsi"/>
+          <w:u w:val="single"/>
+          <w:lang w:val="it-IT"/>
+        </w:rPr>
+      </w:pPr>
+      <w:r>
+        <w:rPr>
+          <w:rFonts w:cstheme="minorHAnsi"/>
+          <w:noProof/>
+        </w:rPr>
+        <w:pict>
+          <v:shapetype id="_x0000_t75" coordsize="21600,21600" o:spt="75" o:preferrelative="t" path="m@4@5l@4@11@9@11@9@5xe" filled="f" stroked="f">
+            <v:stroke joinstyle="miter"/>
+            <v:formulas>
+              <v:f eqn="if lineDrawn pixelLineWidth 0"/>
+              <v:f eqn="sum @0 1 0"/>
+              <v:f eqn="sum 0 0 @1"/>
+              <v:f eqn="prod @2 1 2"/>
+              <v:f eqn="prod @3 21600 pixelWidth"/>
+              <v:f eqn="prod @3 21600 pixelHeight"/>
+              <v:f eqn="sum @0 0 1"/>
+              <v:f eqn="prod @6 1 2"/>
+              <v:f eqn="prod @7 21600 pixelWidth"/>
+              <v:f eqn="sum @8 21600 0"/>
+              <v:f eqn="prod @7 21600 pixelHeight"/>
+              <v:f eqn="sum @10 21600 0"/>
+            </v:formulas>
+            <v:path o:extrusionok="f" gradientshapeok="t" o:connecttype="rect"/>
+            <o:lock v:ext="edit" aspectratio="t"/>
+          </v:shapetype>
+          <v:shape id="_x0000_s1026" type="#_x0000_t75" style="position:absolute;margin-left:12.25pt;margin-top:66.45pt;width:3in;height:3in;z-index:251659264;mso-position-horizontal-relative:text;mso-position-vertical-relative:text">
+            <v:imagedata r:id="rId9" o:title=""/>
+            <w10:wrap type="square"/>
+          </v:shape>
+          <o:OLEObject Type="Embed" ProgID="FoxitReader.Document" ShapeID="_x0000_s1026" DrawAspect="Content" ObjectID="_1472484385" r:id="rId10"/>
+        </w:pict>
+      </w:r>
+      <w:r>
+        <w:rPr>
+          <w:rFonts w:asciiTheme="minorHAnsi" w:hAnsiTheme="minorHAnsi" w:cstheme="minorHAnsi"/>
           <w:lang w:val="it-IT"/>
         </w:rPr>
         <w:t xml:space="preserve">Ogni utente ha un proprio profilo personale e accesso esclusivo </w:t>
       </w:r>
       <w:r>
         <w:rPr>
-          <w:rFonts w:asciiTheme="majorHAnsi" w:hAnsiTheme="majorHAnsi"/>
+          <w:rFonts w:asciiTheme="minorHAnsi" w:hAnsiTheme="minorHAnsi" w:cstheme="minorHAnsi"/>
           <w:lang w:val="it-IT"/>
         </w:rPr>
         <w:t>ai propri conti , bilanci e rapporti. Un utente è caratterizzato dai propri dati personali e da un profilo che determina alcune opzioni di default dell’utente, come ad esempio la valuta da utilizzare.</w:t>
       </w:r>
       <w:r>
         <w:rPr>
-          <w:rFonts w:asciiTheme="majorHAnsi" w:hAnsiTheme="majorHAnsi"/>
+          <w:rFonts w:asciiTheme="minorHAnsi" w:hAnsiTheme="minorHAnsi" w:cstheme="minorHAnsi"/>
           <w:lang w:val="it-IT"/>
         </w:rPr>
         <w:t xml:space="preserve"> Ogni u</w:t>
       </w:r>
-    </w:p>
-    <w:p>
-      <w:pPr>
-        <w:pStyle w:val="Textbody"/>
-        <w:rPr>
-          <w:rFonts w:asciiTheme="majorHAnsi" w:hAnsiTheme="majorHAnsi"/>
-          <w:lang w:val="it-IT"/>
-        </w:rPr>
-      </w:pPr>
-    </w:p>
-    <w:p>
-      <w:pPr>
-        <w:pStyle w:val="Textbody"/>
-        <w:rPr>
-          <w:rFonts w:asciiTheme="majorHAnsi" w:hAnsiTheme="majorHAnsi"/>
-          <w:b/>
-          <w:sz w:val="28"/>
-          <w:szCs w:val="28"/>
-          <w:lang w:val="it-IT"/>
-        </w:rPr>
-      </w:pPr>
-      <w:r>
-        <w:rPr>
-          <w:rFonts w:asciiTheme="majorHAnsi" w:hAnsiTheme="majorHAnsi"/>
-          <w:b/>
-          <w:sz w:val="28"/>
-          <w:szCs w:val="28"/>
-          <w:lang w:val="it-IT"/>
-        </w:rPr>
-        <w:t>Manuale utente</w:t>
-      </w:r>
-    </w:p>
-    <w:p>
-      <w:pPr>
-        <w:pStyle w:val="Textbody"/>
-        <w:rPr>
-          <w:rFonts w:asciiTheme="majorHAnsi" w:hAnsiTheme="majorHAnsi"/>
-          <w:lang w:val="it-IT"/>
-        </w:rPr>
-      </w:pPr>
       <w:bookmarkStart w:id="0" w:name="_GoBack"/>
       <w:bookmarkEnd w:id="0"/>
     </w:p>
@@ -2536,7 +2452,7 @@
 </file>
 
 <file path=customXml/itemProps1.xml><?xml version="1.0" encoding="utf-8"?>
-<ds:datastoreItem xmlns:ds="http://schemas.openxmlformats.org/officeDocument/2006/customXml" ds:itemID="{E2FB4213-EB20-409D-9331-E086C2EAD418}">
+<ds:datastoreItem xmlns:ds="http://schemas.openxmlformats.org/officeDocument/2006/customXml" ds:itemID="{F761BCFF-08C2-4CCE-82D1-1537B1214841}">
   <ds:schemaRefs>
     <ds:schemaRef ds:uri="http://schemas.openxmlformats.org/officeDocument/2006/bibliography"/>
   </ds:schemaRefs>

</xml_diff>